<commit_message>
Updated Database Design Document with new ERD
</commit_message>
<xml_diff>
--- a/Documents/Detailed Database Design Document.docx
+++ b/Documents/Detailed Database Design Document.docx
@@ -59,12 +59,7 @@
         <w:contextualSpacing w:val="0"/>
       </w:pPr>
       <w:r>
-        <w:t xml:space="preserve">John Hardy and Joey Martinez are working on a music database project in which we will store information about music, which includes songs, albums, </w:t>
-      </w:r>
-      <w:bookmarkStart w:id="0" w:name="_GoBack"/>
-      <w:bookmarkEnd w:id="0"/>
-      <w:r>
-        <w:t xml:space="preserve">groups, and genres. </w:t>
+        <w:t xml:space="preserve">John Hardy and Joey Martinez are working on a music database project in which we will store information about music, which includes songs, albums, groups, and genres. </w:t>
       </w:r>
     </w:p>
     <w:p>
@@ -290,27 +285,9 @@
               <w:contextualSpacing w:val="0"/>
               <w:jc w:val="center"/>
             </w:pPr>
-            <w:proofErr w:type="spellStart"/>
-            <w:r>
-              <w:t>Synthwave</w:t>
-            </w:r>
-            <w:proofErr w:type="spellEnd"/>
-            <w:r>
-              <w:t xml:space="preserve">, </w:t>
-            </w:r>
-            <w:proofErr w:type="spellStart"/>
-            <w:r>
-              <w:t>Retrowave</w:t>
-            </w:r>
-            <w:proofErr w:type="spellEnd"/>
-            <w:r>
-              <w:t xml:space="preserve">, </w:t>
-            </w:r>
-            <w:proofErr w:type="spellStart"/>
-            <w:r>
-              <w:t>Chillwave</w:t>
-            </w:r>
-            <w:proofErr w:type="spellEnd"/>
+            <w:r>
+              <w:t>Synthwave, Retrowave, Chillwave</w:t>
+            </w:r>
           </w:p>
         </w:tc>
         <w:tc>
@@ -1337,27 +1314,9 @@
               <w:contextualSpacing w:val="0"/>
               <w:jc w:val="center"/>
             </w:pPr>
-            <w:proofErr w:type="spellStart"/>
-            <w:r>
-              <w:t>Synthwave</w:t>
-            </w:r>
-            <w:proofErr w:type="spellEnd"/>
-            <w:r>
-              <w:t xml:space="preserve">, </w:t>
-            </w:r>
-            <w:proofErr w:type="spellStart"/>
-            <w:r>
-              <w:t>Retrowave</w:t>
-            </w:r>
-            <w:proofErr w:type="spellEnd"/>
-            <w:r>
-              <w:t xml:space="preserve">, </w:t>
-            </w:r>
-            <w:proofErr w:type="spellStart"/>
-            <w:r>
-              <w:t>Chillwave</w:t>
-            </w:r>
-            <w:proofErr w:type="spellEnd"/>
+            <w:r>
+              <w:t>Synthwave, Retrowave, Chillwave</w:t>
+            </w:r>
           </w:p>
         </w:tc>
         <w:tc>
@@ -1444,37 +1403,36 @@
         </w:rPr>
         <w:t>2.3 Entity-Relationship Diagram</w:t>
       </w:r>
-    </w:p>
-    <w:p>
-      <w:pPr>
-        <w:spacing w:line="480" w:lineRule="auto"/>
-        <w:contextualSpacing w:val="0"/>
-        <w:rPr>
-          <w:sz w:val="32"/>
-          <w:szCs w:val="32"/>
-        </w:rPr>
-      </w:pPr>
       <w:r>
         <w:rPr>
           <w:noProof/>
+          <w:sz w:val="32"/>
+          <w:szCs w:val="32"/>
           <w:lang w:val="en-US"/>
         </w:rPr>
         <w:drawing>
-          <wp:inline distT="114300" distB="114300" distL="114300" distR="114300">
-            <wp:extent cx="6075247" cy="4024313"/>
-            <wp:effectExtent l="0" t="0" r="0" b="0"/>
-            <wp:docPr id="1" name="image1.png"/>
-            <wp:cNvGraphicFramePr/>
+          <wp:inline distT="0" distB="0" distL="0" distR="0" wp14:anchorId="574AB395" wp14:editId="67D841A1">
+            <wp:extent cx="4676775" cy="4867821"/>
+            <wp:effectExtent l="0" t="0" r="0" b="9525"/>
+            <wp:docPr id="2" name="Picture 2"/>
+            <wp:cNvGraphicFramePr>
+              <a:graphicFrameLocks xmlns:a="http://schemas.openxmlformats.org/drawingml/2006/main" noChangeAspect="1"/>
+            </wp:cNvGraphicFramePr>
             <a:graphic xmlns:a="http://schemas.openxmlformats.org/drawingml/2006/main">
               <a:graphicData uri="http://schemas.openxmlformats.org/drawingml/2006/picture">
                 <pic:pic xmlns:pic="http://schemas.openxmlformats.org/drawingml/2006/picture">
                   <pic:nvPicPr>
-                    <pic:cNvPr id="0" name="image1.png"/>
-                    <pic:cNvPicPr preferRelativeResize="0"/>
+                    <pic:cNvPr id="2" name="Audiophyle ERD.png"/>
+                    <pic:cNvPicPr/>
                   </pic:nvPicPr>
                   <pic:blipFill>
-                    <a:blip r:embed="rId4"/>
-                    <a:srcRect/>
+                    <a:blip r:embed="rId4">
+                      <a:extLst>
+                        <a:ext uri="{28A0092B-C50C-407E-A947-70E740481C1C}">
+                          <a14:useLocalDpi xmlns:a14="http://schemas.microsoft.com/office/drawing/2010/main" val="0"/>
+                        </a:ext>
+                      </a:extLst>
+                    </a:blip>
                     <a:stretch>
                       <a:fillRect/>
                     </a:stretch>
@@ -1482,12 +1440,11 @@
                   <pic:spPr>
                     <a:xfrm>
                       <a:off x="0" y="0"/>
-                      <a:ext cx="6075247" cy="4024313"/>
+                      <a:ext cx="4711502" cy="4903967"/>
                     </a:xfrm>
                     <a:prstGeom prst="rect">
                       <a:avLst/>
                     </a:prstGeom>
-                    <a:ln/>
                   </pic:spPr>
                 </pic:pic>
               </a:graphicData>
@@ -1495,6 +1452,8 @@
           </wp:inline>
         </w:drawing>
       </w:r>
+      <w:bookmarkStart w:id="0" w:name="_GoBack"/>
+      <w:bookmarkEnd w:id="0"/>
     </w:p>
     <w:sectPr>
       <w:pgSz w:w="12240" w:h="15840"/>

</xml_diff>